<commit_message>
fin de la page references
</commit_message>
<xml_diff>
--- a/assets/pdf/References/3_1_references/3.1 Références.docx
+++ b/assets/pdf/References/3_1_references/3.1 Références.docx
@@ -1,6 +1,6 @@
 
 <file path=word/document.xml><?xml version="1.0" encoding="utf-8"?>
-<w:document xmlns:wpc="http://schemas.microsoft.com/office/word/2010/wordprocessingCanvas" xmlns:cx="http://schemas.microsoft.com/office/drawing/2014/chartex" xmlns:cx1="http://schemas.microsoft.com/office/drawing/2015/9/8/chartex" xmlns:cx2="http://schemas.microsoft.com/office/drawing/2015/10/21/chartex" xmlns:cx3="http://schemas.microsoft.com/office/drawing/2016/5/9/chartex" xmlns:cx4="http://schemas.microsoft.com/office/drawing/2016/5/10/chartex" xmlns:cx5="http://schemas.microsoft.com/office/drawing/2016/5/11/chartex" xmlns:cx6="http://schemas.microsoft.com/office/drawing/2016/5/12/chartex" xmlns:cx7="http://schemas.microsoft.com/office/drawing/2016/5/13/chartex" xmlns:cx8="http://schemas.microsoft.com/office/drawing/2016/5/14/chartex" xmlns:mc="http://schemas.openxmlformats.org/markup-compatibility/2006" xmlns:aink="http://schemas.microsoft.com/office/drawing/2016/ink" xmlns:am3d="http://schemas.microsoft.com/office/drawing/2017/model3d" xmlns:o="urn:schemas-microsoft-com:office:office" xmlns:r="http://schemas.openxmlformats.org/officeDocument/2006/relationships" xmlns:m="http://schemas.openxmlformats.org/officeDocument/2006/math" xmlns:v="urn:schemas-microsoft-com:vml" xmlns:wp14="http://schemas.microsoft.com/office/word/2010/wordprocessingDrawing" xmlns:wp="http://schemas.openxmlformats.org/drawingml/2006/wordprocessingDrawing" xmlns:w10="urn:schemas-microsoft-com:office:word" xmlns:w="http://schemas.openxmlformats.org/wordprocessingml/2006/main" xmlns:w14="http://schemas.microsoft.com/office/word/2010/wordml" xmlns:w15="http://schemas.microsoft.com/office/word/2012/wordml" xmlns:w16cid="http://schemas.microsoft.com/office/word/2016/wordml/cid" xmlns:w16se="http://schemas.microsoft.com/office/word/2015/wordml/symex" xmlns:wpg="http://schemas.microsoft.com/office/word/2010/wordprocessingGroup" xmlns:wpi="http://schemas.microsoft.com/office/word/2010/wordprocessingInk" xmlns:wne="http://schemas.microsoft.com/office/word/2006/wordml" xmlns:wps="http://schemas.microsoft.com/office/word/2010/wordprocessingShape" mc:Ignorable="w14 w15 w16se w16cid wp14">
+<w:document xmlns:wpc="http://schemas.microsoft.com/office/word/2010/wordprocessingCanvas" xmlns:mc="http://schemas.openxmlformats.org/markup-compatibility/2006" xmlns:o="urn:schemas-microsoft-com:office:office" xmlns:r="http://schemas.openxmlformats.org/officeDocument/2006/relationships" xmlns:m="http://schemas.openxmlformats.org/officeDocument/2006/math" xmlns:v="urn:schemas-microsoft-com:vml" xmlns:wp14="http://schemas.microsoft.com/office/word/2010/wordprocessingDrawing" xmlns:wp="http://schemas.openxmlformats.org/drawingml/2006/wordprocessingDrawing" xmlns:w10="urn:schemas-microsoft-com:office:word" xmlns:w="http://schemas.openxmlformats.org/wordprocessingml/2006/main" xmlns:w14="http://schemas.microsoft.com/office/word/2010/wordml" xmlns:w15="http://schemas.microsoft.com/office/word/2012/wordml" xmlns:wpg="http://schemas.microsoft.com/office/word/2010/wordprocessingGroup" xmlns:wpi="http://schemas.microsoft.com/office/word/2010/wordprocessingInk" xmlns:wne="http://schemas.microsoft.com/office/word/2006/wordml" xmlns:wps="http://schemas.microsoft.com/office/word/2010/wordprocessingShape" mc:Ignorable="w14 w15 wp14">
   <w:body>
     <w:p>
       <w:pPr>
@@ -17,6 +17,7 @@
           <w:noProof/>
           <w:sz w:val="20"/>
           <w:szCs w:val="20"/>
+          <w:lang w:val="en-CA" w:eastAsia="en-CA"/>
         </w:rPr>
         <w:drawing>
           <wp:anchor distT="0" distB="0" distL="114300" distR="114300" simplePos="0" relativeHeight="251659264" behindDoc="0" locked="0" layoutInCell="1" allowOverlap="1" wp14:anchorId="3E585537" wp14:editId="5DC9ED6E">
@@ -1034,12 +1035,15 @@
               <w:rPr>
                 <w:rFonts w:ascii="Arial" w:hAnsi="Arial" w:cs="Arial"/>
                 <w:noProof/>
+                <w:lang w:val="en-CA" w:eastAsia="en-CA"/>
               </w:rPr>
               <w:drawing>
-                <wp:inline distT="0" distB="0" distL="0" distR="0" wp14:anchorId="01910084" wp14:editId="279B9152">
+                <wp:inline distT="0" distB="0" distL="0" distR="0" wp14:anchorId="01910084" wp14:editId="639E809B">
                   <wp:extent cx="476250" cy="476250"/>
                   <wp:effectExtent l="0" t="0" r="0" b="0"/>
-                  <wp:docPr id="3" name="Image 3"/>
+                  <wp:docPr id="3" name="Image 3">
+                    <a:hlinkClick xmlns:a="http://schemas.openxmlformats.org/drawingml/2006/main" r:id="rId10"/>
+                  </wp:docPr>
                   <wp:cNvGraphicFramePr>
                     <a:graphicFrameLocks xmlns:a="http://schemas.openxmlformats.org/drawingml/2006/main" noChangeAspect="1"/>
                   </wp:cNvGraphicFramePr>
@@ -1053,7 +1057,7 @@
                           </pic:cNvPicPr>
                         </pic:nvPicPr>
                         <pic:blipFill>
-                          <a:blip r:embed="rId10">
+                          <a:blip r:embed="rId11">
                             <a:extLst>
                               <a:ext uri="{28A0092B-C50C-407E-A947-70E740481C1C}">
                                 <a14:useLocalDpi xmlns:a14="http://schemas.microsoft.com/office/drawing/2010/main" val="0"/>
@@ -1168,7 +1172,7 @@
                 <w:rFonts w:ascii="Arial" w:hAnsi="Arial" w:cs="Arial"/>
               </w:rPr>
             </w:pPr>
-            <w:hyperlink r:id="rId11" w:history="1">
+            <w:hyperlink r:id="rId12" w:history="1">
               <w:r>
                 <w:rPr>
                   <w:rStyle w:val="Internetlink"/>
@@ -1195,12 +1199,15 @@
             <w:r>
               <w:rPr>
                 <w:noProof/>
+                <w:lang w:val="en-CA" w:eastAsia="en-CA"/>
               </w:rPr>
               <w:drawing>
-                <wp:inline distT="0" distB="0" distL="0" distR="0" wp14:anchorId="29D443E5" wp14:editId="5EDF7E22">
+                <wp:inline distT="0" distB="0" distL="0" distR="0" wp14:anchorId="29D443E5" wp14:editId="52B8B664">
                   <wp:extent cx="476250" cy="476250"/>
                   <wp:effectExtent l="0" t="0" r="0" b="0"/>
-                  <wp:docPr id="4" name="Image 4"/>
+                  <wp:docPr id="4" name="Image 4">
+                    <a:hlinkClick xmlns:a="http://schemas.openxmlformats.org/drawingml/2006/main" r:id="rId13"/>
+                  </wp:docPr>
                   <wp:cNvGraphicFramePr>
                     <a:graphicFrameLocks xmlns:a="http://schemas.openxmlformats.org/drawingml/2006/main" noChangeAspect="1"/>
                   </wp:cNvGraphicFramePr>
@@ -1214,7 +1221,7 @@
                           </pic:cNvPicPr>
                         </pic:nvPicPr>
                         <pic:blipFill>
-                          <a:blip r:embed="rId10">
+                          <a:blip r:embed="rId11">
                             <a:extLst>
                               <a:ext uri="{28A0092B-C50C-407E-A947-70E740481C1C}">
                                 <a14:useLocalDpi xmlns:a14="http://schemas.microsoft.com/office/drawing/2010/main" val="0"/>
@@ -1341,7 +1348,7 @@
                 <w:rFonts w:ascii="Arial" w:hAnsi="Arial" w:cs="Arial"/>
               </w:rPr>
             </w:pPr>
-            <w:hyperlink r:id="rId12" w:history="1">
+            <w:hyperlink r:id="rId14" w:history="1">
               <w:r>
                 <w:rPr>
                   <w:rStyle w:val="Internetlink"/>
@@ -1368,12 +1375,15 @@
             <w:r>
               <w:rPr>
                 <w:noProof/>
+                <w:lang w:val="en-CA" w:eastAsia="en-CA"/>
               </w:rPr>
               <w:drawing>
-                <wp:inline distT="0" distB="0" distL="0" distR="0" wp14:anchorId="69748AE7" wp14:editId="3F6B6104">
+                <wp:inline distT="0" distB="0" distL="0" distR="0" wp14:anchorId="69748AE7" wp14:editId="1339EC61">
                   <wp:extent cx="476250" cy="476250"/>
                   <wp:effectExtent l="0" t="0" r="0" b="0"/>
-                  <wp:docPr id="5" name="Image 5"/>
+                  <wp:docPr id="5" name="Image 5">
+                    <a:hlinkClick xmlns:a="http://schemas.openxmlformats.org/drawingml/2006/main" r:id="rId15"/>
+                  </wp:docPr>
                   <wp:cNvGraphicFramePr>
                     <a:graphicFrameLocks xmlns:a="http://schemas.openxmlformats.org/drawingml/2006/main" noChangeAspect="1"/>
                   </wp:cNvGraphicFramePr>
@@ -1387,7 +1397,7 @@
                           </pic:cNvPicPr>
                         </pic:nvPicPr>
                         <pic:blipFill>
-                          <a:blip r:embed="rId10">
+                          <a:blip r:embed="rId11">
                             <a:extLst>
                               <a:ext uri="{28A0092B-C50C-407E-A947-70E740481C1C}">
                                 <a14:useLocalDpi xmlns:a14="http://schemas.microsoft.com/office/drawing/2010/main" val="0"/>
@@ -1478,7 +1488,7 @@
                 <w:rFonts w:ascii="Arial" w:hAnsi="Arial" w:cs="Arial"/>
               </w:rPr>
             </w:pPr>
-            <w:hyperlink r:id="rId13" w:history="1">
+            <w:hyperlink r:id="rId16" w:history="1">
               <w:r>
                 <w:rPr>
                   <w:rStyle w:val="Internetlink"/>
@@ -1505,12 +1515,15 @@
             <w:r>
               <w:rPr>
                 <w:noProof/>
+                <w:lang w:val="en-CA" w:eastAsia="en-CA"/>
               </w:rPr>
               <w:drawing>
-                <wp:inline distT="0" distB="0" distL="0" distR="0" wp14:anchorId="448EA6EA" wp14:editId="64A220F5">
+                <wp:inline distT="0" distB="0" distL="0" distR="0" wp14:anchorId="448EA6EA" wp14:editId="302DF4BE">
                   <wp:extent cx="476250" cy="476250"/>
                   <wp:effectExtent l="0" t="0" r="0" b="0"/>
-                  <wp:docPr id="6" name="Image 6"/>
+                  <wp:docPr id="6" name="Image 6">
+                    <a:hlinkClick xmlns:a="http://schemas.openxmlformats.org/drawingml/2006/main" r:id="rId17"/>
+                  </wp:docPr>
                   <wp:cNvGraphicFramePr>
                     <a:graphicFrameLocks xmlns:a="http://schemas.openxmlformats.org/drawingml/2006/main" noChangeAspect="1"/>
                   </wp:cNvGraphicFramePr>
@@ -1524,7 +1537,7 @@
                           </pic:cNvPicPr>
                         </pic:nvPicPr>
                         <pic:blipFill>
-                          <a:blip r:embed="rId10">
+                          <a:blip r:embed="rId11">
                             <a:extLst>
                               <a:ext uri="{28A0092B-C50C-407E-A947-70E740481C1C}">
                                 <a14:useLocalDpi xmlns:a14="http://schemas.microsoft.com/office/drawing/2010/main" val="0"/>
@@ -1700,7 +1713,7 @@
         </w:rPr>
         <w:t xml:space="preserve">Les </w:t>
       </w:r>
-      <w:hyperlink r:id="rId14" w:history="1">
+      <w:hyperlink r:id="rId18" w:history="1">
         <w:r>
           <w:rPr>
             <w:rStyle w:val="Hyperlink"/>
@@ -1757,19 +1770,11 @@
           <w:rFonts w:ascii="Arial" w:hAnsi="Arial" w:cs="Arial"/>
         </w:rPr>
       </w:pPr>
-      <w:proofErr w:type="gramStart"/>
       <w:r>
         <w:rPr>
           <w:rFonts w:ascii="Arial" w:hAnsi="Arial" w:cs="Arial"/>
         </w:rPr>
-        <w:t>des</w:t>
-      </w:r>
-      <w:proofErr w:type="gramEnd"/>
-      <w:r>
-        <w:rPr>
-          <w:rFonts w:ascii="Arial" w:hAnsi="Arial" w:cs="Arial"/>
-        </w:rPr>
-        <w:t xml:space="preserve"> différents ministères, organismes, CISSS, CIUSSS et ENF assujettis à cette loi : </w:t>
+        <w:t xml:space="preserve">des différents ministères, organismes, CISSS, CIUSSS et ENF assujettis à cette loi : </w:t>
       </w:r>
     </w:p>
     <w:p>
@@ -1781,7 +1786,7 @@
           <w:rFonts w:ascii="Arial" w:hAnsi="Arial" w:cs="Arial"/>
         </w:rPr>
       </w:pPr>
-      <w:hyperlink r:id="rId15" w:history="1">
+      <w:hyperlink r:id="rId19" w:history="1">
         <w:r>
           <w:rPr>
             <w:rStyle w:val="Hyperlink"/>
@@ -1804,19 +1809,11 @@
           <w:rFonts w:ascii="Arial" w:hAnsi="Arial" w:cs="Arial"/>
         </w:rPr>
       </w:pPr>
-      <w:proofErr w:type="gramStart"/>
       <w:r>
         <w:rPr>
           <w:rFonts w:ascii="Arial" w:hAnsi="Arial" w:cs="Arial"/>
         </w:rPr>
-        <w:t>des</w:t>
-      </w:r>
-      <w:proofErr w:type="gramEnd"/>
-      <w:r>
-        <w:rPr>
-          <w:rFonts w:ascii="Arial" w:hAnsi="Arial" w:cs="Arial"/>
-        </w:rPr>
-        <w:t xml:space="preserve"> différentes municipalités assujetties à cette loi</w:t>
+        <w:t>des différentes municipalités assujetties à cette loi</w:t>
       </w:r>
       <w:r>
         <w:rPr>
@@ -1834,7 +1831,7 @@
           <w:rFonts w:ascii="Arial" w:hAnsi="Arial" w:cs="Arial"/>
         </w:rPr>
       </w:pPr>
-      <w:hyperlink r:id="rId16" w:history="1">
+      <w:hyperlink r:id="rId20" w:history="1">
         <w:r>
           <w:rPr>
             <w:rStyle w:val="Hyperlink"/>
@@ -2066,12 +2063,15 @@
             <w:r>
               <w:rPr>
                 <w:noProof/>
+                <w:lang w:val="en-CA" w:eastAsia="en-CA"/>
               </w:rPr>
               <w:drawing>
-                <wp:inline distT="0" distB="0" distL="0" distR="0" wp14:anchorId="52A4D4C0" wp14:editId="7E66627D">
+                <wp:inline distT="0" distB="0" distL="0" distR="0" wp14:anchorId="52A4D4C0" wp14:editId="156A746E">
                   <wp:extent cx="476250" cy="476250"/>
                   <wp:effectExtent l="0" t="0" r="0" b="0"/>
-                  <wp:docPr id="7" name="Image 7"/>
+                  <wp:docPr id="7" name="Image 7">
+                    <a:hlinkClick xmlns:a="http://schemas.openxmlformats.org/drawingml/2006/main" r:id="rId21"/>
+                  </wp:docPr>
                   <wp:cNvGraphicFramePr>
                     <a:graphicFrameLocks xmlns:a="http://schemas.openxmlformats.org/drawingml/2006/main" noChangeAspect="1"/>
                   </wp:cNvGraphicFramePr>
@@ -2085,7 +2085,7 @@
                           </pic:cNvPicPr>
                         </pic:nvPicPr>
                         <pic:blipFill>
-                          <a:blip r:embed="rId10">
+                          <a:blip r:embed="rId11">
                             <a:extLst>
                               <a:ext uri="{28A0092B-C50C-407E-A947-70E740481C1C}">
                                 <a14:useLocalDpi xmlns:a14="http://schemas.microsoft.com/office/drawing/2010/main" val="0"/>
@@ -2182,7 +2182,7 @@
                 <w:rFonts w:ascii="Arial" w:hAnsi="Arial" w:cs="Arial"/>
               </w:rPr>
             </w:pPr>
-            <w:hyperlink r:id="rId17" w:history="1">
+            <w:hyperlink r:id="rId22" w:history="1">
               <w:r>
                 <w:rPr>
                   <w:rStyle w:val="Internetlink"/>
@@ -2209,12 +2209,15 @@
             <w:r>
               <w:rPr>
                 <w:noProof/>
+                <w:lang w:val="en-CA" w:eastAsia="en-CA"/>
               </w:rPr>
               <w:drawing>
-                <wp:inline distT="0" distB="0" distL="0" distR="0" wp14:anchorId="25EB0AE6" wp14:editId="6A06AB0F">
+                <wp:inline distT="0" distB="0" distL="0" distR="0" wp14:anchorId="25EB0AE6" wp14:editId="3001668B">
                   <wp:extent cx="476250" cy="476250"/>
                   <wp:effectExtent l="0" t="0" r="0" b="0"/>
-                  <wp:docPr id="8" name="Image 8"/>
+                  <wp:docPr id="8" name="Image 8">
+                    <a:hlinkClick xmlns:a="http://schemas.openxmlformats.org/drawingml/2006/main" r:id="rId23"/>
+                  </wp:docPr>
                   <wp:cNvGraphicFramePr>
                     <a:graphicFrameLocks xmlns:a="http://schemas.openxmlformats.org/drawingml/2006/main" noChangeAspect="1"/>
                   </wp:cNvGraphicFramePr>
@@ -2228,7 +2231,7 @@
                           </pic:cNvPicPr>
                         </pic:nvPicPr>
                         <pic:blipFill>
-                          <a:blip r:embed="rId10">
+                          <a:blip r:embed="rId11">
                             <a:extLst>
                               <a:ext uri="{28A0092B-C50C-407E-A947-70E740481C1C}">
                                 <a14:useLocalDpi xmlns:a14="http://schemas.microsoft.com/office/drawing/2010/main" val="0"/>
@@ -2313,7 +2316,7 @@
                 <w:rFonts w:ascii="Arial" w:hAnsi="Arial" w:cs="Arial"/>
               </w:rPr>
             </w:pPr>
-            <w:hyperlink r:id="rId18" w:history="1">
+            <w:hyperlink r:id="rId24" w:history="1">
               <w:r>
                 <w:rPr>
                   <w:rStyle w:val="Internetlink"/>
@@ -2340,12 +2343,15 @@
             <w:r>
               <w:rPr>
                 <w:noProof/>
+                <w:lang w:val="en-CA" w:eastAsia="en-CA"/>
               </w:rPr>
               <w:drawing>
-                <wp:inline distT="0" distB="0" distL="0" distR="0" wp14:anchorId="1C7C8222" wp14:editId="1BC723D4">
+                <wp:inline distT="0" distB="0" distL="0" distR="0" wp14:anchorId="1C7C8222" wp14:editId="40C7C062">
                   <wp:extent cx="476250" cy="476250"/>
                   <wp:effectExtent l="0" t="0" r="0" b="0"/>
-                  <wp:docPr id="9" name="Image 9"/>
+                  <wp:docPr id="9" name="Image 9">
+                    <a:hlinkClick xmlns:a="http://schemas.openxmlformats.org/drawingml/2006/main" r:id="rId25"/>
+                  </wp:docPr>
                   <wp:cNvGraphicFramePr>
                     <a:graphicFrameLocks xmlns:a="http://schemas.openxmlformats.org/drawingml/2006/main" noChangeAspect="1"/>
                   </wp:cNvGraphicFramePr>
@@ -2359,7 +2365,7 @@
                           </pic:cNvPicPr>
                         </pic:nvPicPr>
                         <pic:blipFill>
-                          <a:blip r:embed="rId10">
+                          <a:blip r:embed="rId11">
                             <a:extLst>
                               <a:ext uri="{28A0092B-C50C-407E-A947-70E740481C1C}">
                                 <a14:useLocalDpi xmlns:a14="http://schemas.microsoft.com/office/drawing/2010/main" val="0"/>
@@ -2444,7 +2450,7 @@
                 <w:rStyle w:val="Internetlink"/>
               </w:rPr>
             </w:pPr>
-            <w:hyperlink r:id="rId19" w:history="1">
+            <w:hyperlink r:id="rId26" w:history="1">
               <w:r>
                 <w:rPr>
                   <w:rStyle w:val="Internetlink"/>
@@ -2471,12 +2477,15 @@
             <w:r>
               <w:rPr>
                 <w:noProof/>
+                <w:lang w:val="en-CA" w:eastAsia="en-CA"/>
               </w:rPr>
               <w:drawing>
-                <wp:inline distT="0" distB="0" distL="0" distR="0" wp14:anchorId="490B4771" wp14:editId="037B61FC">
+                <wp:inline distT="0" distB="0" distL="0" distR="0" wp14:anchorId="490B4771" wp14:editId="4A2C39EE">
                   <wp:extent cx="476250" cy="476250"/>
                   <wp:effectExtent l="0" t="0" r="0" b="0"/>
-                  <wp:docPr id="10" name="Image 10"/>
+                  <wp:docPr id="10" name="Image 10">
+                    <a:hlinkClick xmlns:a="http://schemas.openxmlformats.org/drawingml/2006/main" r:id="rId27"/>
+                  </wp:docPr>
                   <wp:cNvGraphicFramePr>
                     <a:graphicFrameLocks xmlns:a="http://schemas.openxmlformats.org/drawingml/2006/main" noChangeAspect="1"/>
                   </wp:cNvGraphicFramePr>
@@ -2490,7 +2499,7 @@
                           </pic:cNvPicPr>
                         </pic:nvPicPr>
                         <pic:blipFill>
-                          <a:blip r:embed="rId10">
+                          <a:blip r:embed="rId11">
                             <a:extLst>
                               <a:ext uri="{28A0092B-C50C-407E-A947-70E740481C1C}">
                                 <a14:useLocalDpi xmlns:a14="http://schemas.microsoft.com/office/drawing/2010/main" val="0"/>
@@ -2575,7 +2584,7 @@
                 <w:rFonts w:ascii="Arial" w:hAnsi="Arial" w:cs="Arial"/>
               </w:rPr>
             </w:pPr>
-            <w:hyperlink r:id="rId20" w:history="1">
+            <w:hyperlink r:id="rId28" w:history="1">
               <w:r>
                 <w:rPr>
                   <w:rStyle w:val="Internetlink"/>
@@ -2602,12 +2611,15 @@
             <w:r>
               <w:rPr>
                 <w:noProof/>
+                <w:lang w:val="en-CA" w:eastAsia="en-CA"/>
               </w:rPr>
               <w:drawing>
-                <wp:inline distT="0" distB="0" distL="0" distR="0" wp14:anchorId="77309ED5" wp14:editId="0235AEA4">
+                <wp:inline distT="0" distB="0" distL="0" distR="0" wp14:anchorId="77309ED5" wp14:editId="1DB7407F">
                   <wp:extent cx="476250" cy="476250"/>
                   <wp:effectExtent l="0" t="0" r="0" b="0"/>
-                  <wp:docPr id="11" name="Image 11"/>
+                  <wp:docPr id="11" name="Image 11">
+                    <a:hlinkClick xmlns:a="http://schemas.openxmlformats.org/drawingml/2006/main" r:id="rId29"/>
+                  </wp:docPr>
                   <wp:cNvGraphicFramePr>
                     <a:graphicFrameLocks xmlns:a="http://schemas.openxmlformats.org/drawingml/2006/main" noChangeAspect="1"/>
                   </wp:cNvGraphicFramePr>
@@ -2621,7 +2633,7 @@
                           </pic:cNvPicPr>
                         </pic:nvPicPr>
                         <pic:blipFill>
-                          <a:blip r:embed="rId10">
+                          <a:blip r:embed="rId11">
                             <a:extLst>
                               <a:ext uri="{28A0092B-C50C-407E-A947-70E740481C1C}">
                                 <a14:useLocalDpi xmlns:a14="http://schemas.microsoft.com/office/drawing/2010/main" val="0"/>
@@ -2706,7 +2718,7 @@
                 <w:rFonts w:ascii="Arial" w:hAnsi="Arial" w:cs="Arial"/>
               </w:rPr>
             </w:pPr>
-            <w:hyperlink r:id="rId21" w:history="1">
+            <w:hyperlink r:id="rId30" w:history="1">
               <w:r>
                 <w:rPr>
                   <w:rStyle w:val="Internetlink"/>
@@ -2733,12 +2745,15 @@
             <w:r>
               <w:rPr>
                 <w:noProof/>
+                <w:lang w:val="en-CA" w:eastAsia="en-CA"/>
               </w:rPr>
               <w:drawing>
-                <wp:inline distT="0" distB="0" distL="0" distR="0" wp14:anchorId="3BBA2C03" wp14:editId="49F3754F">
+                <wp:inline distT="0" distB="0" distL="0" distR="0" wp14:anchorId="3BBA2C03" wp14:editId="1A32043B">
                   <wp:extent cx="476250" cy="476250"/>
                   <wp:effectExtent l="0" t="0" r="0" b="0"/>
-                  <wp:docPr id="12" name="Image 12"/>
+                  <wp:docPr id="12" name="Image 12">
+                    <a:hlinkClick xmlns:a="http://schemas.openxmlformats.org/drawingml/2006/main" r:id="rId31"/>
+                  </wp:docPr>
                   <wp:cNvGraphicFramePr>
                     <a:graphicFrameLocks xmlns:a="http://schemas.openxmlformats.org/drawingml/2006/main" noChangeAspect="1"/>
                   </wp:cNvGraphicFramePr>
@@ -2752,7 +2767,7 @@
                           </pic:cNvPicPr>
                         </pic:nvPicPr>
                         <pic:blipFill>
-                          <a:blip r:embed="rId10">
+                          <a:blip r:embed="rId11">
                             <a:extLst>
                               <a:ext uri="{28A0092B-C50C-407E-A947-70E740481C1C}">
                                 <a14:useLocalDpi xmlns:a14="http://schemas.microsoft.com/office/drawing/2010/main" val="0"/>
@@ -2793,15 +2808,18 @@
         <w:spacing w:beforeLines="60" w:before="144" w:after="60" w:line="276" w:lineRule="auto"/>
         <w:rPr>
           <w:rFonts w:ascii="Arial" w:hAnsi="Arial" w:cs="Arial"/>
+          <w:lang w:val="en-CA"/>
         </w:rPr>
         <w:sectPr>
-          <w:footerReference w:type="default" r:id="rId22"/>
+          <w:footerReference w:type="default" r:id="rId32"/>
           <w:pgSz w:w="15840" w:h="12240" w:orient="landscape" w:code="1"/>
           <w:pgMar w:top="1417" w:right="956" w:bottom="1417" w:left="1417" w:header="708" w:footer="708" w:gutter="0"/>
           <w:cols w:space="708"/>
           <w:docGrid w:linePitch="360"/>
         </w:sectPr>
       </w:pPr>
+      <w:bookmarkStart w:id="3" w:name="_GoBack"/>
+      <w:bookmarkEnd w:id="3"/>
     </w:p>
     <w:tbl>
       <w:tblPr>
@@ -2881,7 +2899,7 @@
                 <w:rFonts w:ascii="Arial" w:hAnsi="Arial" w:cs="Arial"/>
               </w:rPr>
             </w:pPr>
-            <w:hyperlink r:id="rId23" w:history="1">
+            <w:hyperlink r:id="rId33" w:history="1">
               <w:r>
                 <w:rPr>
                   <w:rStyle w:val="Internetlink"/>
@@ -2908,12 +2926,15 @@
             <w:r>
               <w:rPr>
                 <w:noProof/>
+                <w:lang w:val="en-CA" w:eastAsia="en-CA"/>
               </w:rPr>
               <w:drawing>
-                <wp:inline distT="0" distB="0" distL="0" distR="0" wp14:anchorId="134AB9BD" wp14:editId="700D265B">
+                <wp:inline distT="0" distB="0" distL="0" distR="0" wp14:anchorId="134AB9BD" wp14:editId="0BD918D7">
                   <wp:extent cx="476250" cy="476250"/>
                   <wp:effectExtent l="0" t="0" r="0" b="0"/>
-                  <wp:docPr id="13" name="Image 13"/>
+                  <wp:docPr id="13" name="Image 13">
+                    <a:hlinkClick xmlns:a="http://schemas.openxmlformats.org/drawingml/2006/main" r:id="rId34"/>
+                  </wp:docPr>
                   <wp:cNvGraphicFramePr>
                     <a:graphicFrameLocks xmlns:a="http://schemas.openxmlformats.org/drawingml/2006/main" noChangeAspect="1"/>
                   </wp:cNvGraphicFramePr>
@@ -2927,7 +2948,7 @@
                           </pic:cNvPicPr>
                         </pic:nvPicPr>
                         <pic:blipFill>
-                          <a:blip r:embed="rId10">
+                          <a:blip r:embed="rId11">
                             <a:extLst>
                               <a:ext uri="{28A0092B-C50C-407E-A947-70E740481C1C}">
                                 <a14:useLocalDpi xmlns:a14="http://schemas.microsoft.com/office/drawing/2010/main" val="0"/>
@@ -3012,7 +3033,7 @@
                 <w:rFonts w:ascii="Arial" w:hAnsi="Arial" w:cs="Arial"/>
               </w:rPr>
             </w:pPr>
-            <w:hyperlink r:id="rId24" w:anchor="sotd" w:history="1">
+            <w:hyperlink r:id="rId35" w:anchor="sotd" w:history="1">
               <w:r>
                 <w:rPr>
                   <w:rStyle w:val="Internetlink"/>
@@ -3110,7 +3131,7 @@
                 <w:u w:val="single"/>
               </w:rPr>
             </w:pPr>
-            <w:hyperlink r:id="rId25" w:history="1">
+            <w:hyperlink r:id="rId36" w:history="1">
               <w:r>
                 <w:rPr>
                   <w:rStyle w:val="Internetlink"/>
@@ -3137,12 +3158,15 @@
             <w:r>
               <w:rPr>
                 <w:noProof/>
+                <w:lang w:val="en-CA" w:eastAsia="en-CA"/>
               </w:rPr>
               <w:drawing>
-                <wp:inline distT="0" distB="0" distL="0" distR="0" wp14:anchorId="02BD5299" wp14:editId="392A5D0F">
+                <wp:inline distT="0" distB="0" distL="0" distR="0" wp14:anchorId="02BD5299" wp14:editId="229A9592">
                   <wp:extent cx="476250" cy="476250"/>
                   <wp:effectExtent l="0" t="0" r="0" b="0"/>
-                  <wp:docPr id="14" name="Image 14"/>
+                  <wp:docPr id="14" name="Image 14">
+                    <a:hlinkClick xmlns:a="http://schemas.openxmlformats.org/drawingml/2006/main" r:id="rId37"/>
+                  </wp:docPr>
                   <wp:cNvGraphicFramePr>
                     <a:graphicFrameLocks xmlns:a="http://schemas.openxmlformats.org/drawingml/2006/main" noChangeAspect="1"/>
                   </wp:cNvGraphicFramePr>
@@ -3156,7 +3180,7 @@
                           </pic:cNvPicPr>
                         </pic:nvPicPr>
                         <pic:blipFill>
-                          <a:blip r:embed="rId10">
+                          <a:blip r:embed="rId11">
                             <a:extLst>
                               <a:ext uri="{28A0092B-C50C-407E-A947-70E740481C1C}">
                                 <a14:useLocalDpi xmlns:a14="http://schemas.microsoft.com/office/drawing/2010/main" val="0"/>
@@ -3229,7 +3253,7 @@
                 <w:szCs w:val="28"/>
               </w:rPr>
             </w:pPr>
-            <w:bookmarkStart w:id="3" w:name="_Toc22128341"/>
+            <w:bookmarkStart w:id="4" w:name="_Toc22128341"/>
             <w:r>
               <w:rPr>
                 <w:rFonts w:ascii="Arial" w:hAnsi="Arial" w:cs="Arial"/>
@@ -3238,7 +3262,7 @@
               </w:rPr>
               <w:t>Enquêtes</w:t>
             </w:r>
-            <w:bookmarkEnd w:id="3"/>
+            <w:bookmarkEnd w:id="4"/>
           </w:p>
         </w:tc>
       </w:tr>
@@ -3391,7 +3415,7 @@
                 <w:rFonts w:ascii="Arial" w:hAnsi="Arial" w:cs="Arial"/>
               </w:rPr>
             </w:pPr>
-            <w:hyperlink r:id="rId26" w:history="1">
+            <w:hyperlink r:id="rId38" w:history="1">
               <w:r>
                 <w:rPr>
                   <w:rStyle w:val="Internetlink"/>
@@ -3418,12 +3442,15 @@
             <w:r>
               <w:rPr>
                 <w:noProof/>
+                <w:lang w:val="en-CA" w:eastAsia="en-CA"/>
               </w:rPr>
               <w:drawing>
-                <wp:inline distT="0" distB="0" distL="0" distR="0" wp14:anchorId="7C15BD98" wp14:editId="576A960B">
+                <wp:inline distT="0" distB="0" distL="0" distR="0" wp14:anchorId="7C15BD98" wp14:editId="448B31EB">
                   <wp:extent cx="476250" cy="476250"/>
                   <wp:effectExtent l="0" t="0" r="0" b="0"/>
-                  <wp:docPr id="15" name="Image 15"/>
+                  <wp:docPr id="15" name="Image 15">
+                    <a:hlinkClick xmlns:a="http://schemas.openxmlformats.org/drawingml/2006/main" r:id="rId39"/>
+                  </wp:docPr>
                   <wp:cNvGraphicFramePr>
                     <a:graphicFrameLocks xmlns:a="http://schemas.openxmlformats.org/drawingml/2006/main" noChangeAspect="1"/>
                   </wp:cNvGraphicFramePr>
@@ -3437,7 +3464,7 @@
                           </pic:cNvPicPr>
                         </pic:nvPicPr>
                         <pic:blipFill>
-                          <a:blip r:embed="rId10">
+                          <a:blip r:embed="rId11">
                             <a:extLst>
                               <a:ext uri="{28A0092B-C50C-407E-A947-70E740481C1C}">
                                 <a14:useLocalDpi xmlns:a14="http://schemas.microsoft.com/office/drawing/2010/main" val="0"/>
@@ -3507,21 +3534,7 @@
               <w:rPr>
                 <w:rFonts w:ascii="Arial" w:hAnsi="Arial" w:cs="Arial"/>
               </w:rPr>
-              <w:t xml:space="preserve">Francine </w:t>
-            </w:r>
-            <w:proofErr w:type="spellStart"/>
-            <w:r>
-              <w:rPr>
-                <w:rFonts w:ascii="Arial" w:hAnsi="Arial" w:cs="Arial"/>
-              </w:rPr>
-              <w:t>Bernèche</w:t>
-            </w:r>
-            <w:proofErr w:type="spellEnd"/>
-            <w:r>
-              <w:rPr>
-                <w:rFonts w:ascii="Arial" w:hAnsi="Arial" w:cs="Arial"/>
-              </w:rPr>
-              <w:t>, Issouf Traoré (Institut de la statistique du Québec) (2012)</w:t>
+              <w:t>Francine Bernèche, Issouf Traoré (Institut de la statistique du Québec) (2012)</w:t>
             </w:r>
           </w:p>
           <w:p>
@@ -3550,7 +3563,7 @@
                 <w:rFonts w:ascii="Arial" w:hAnsi="Arial" w:cs="Arial"/>
               </w:rPr>
             </w:pPr>
-            <w:hyperlink r:id="rId27" w:history="1">
+            <w:hyperlink r:id="rId40" w:history="1">
               <w:r>
                 <w:rPr>
                   <w:rStyle w:val="Internetlink"/>
@@ -3577,12 +3590,15 @@
             <w:r>
               <w:rPr>
                 <w:noProof/>
+                <w:lang w:val="en-CA" w:eastAsia="en-CA"/>
               </w:rPr>
               <w:drawing>
-                <wp:inline distT="0" distB="0" distL="0" distR="0" wp14:anchorId="55DD37EB" wp14:editId="0C0E166F">
+                <wp:inline distT="0" distB="0" distL="0" distR="0" wp14:anchorId="55DD37EB" wp14:editId="2B06D31F">
                   <wp:extent cx="476250" cy="476250"/>
                   <wp:effectExtent l="0" t="0" r="0" b="0"/>
-                  <wp:docPr id="16" name="Image 16"/>
+                  <wp:docPr id="16" name="Image 16">
+                    <a:hlinkClick xmlns:a="http://schemas.openxmlformats.org/drawingml/2006/main" r:id="rId41"/>
+                  </wp:docPr>
                   <wp:cNvGraphicFramePr>
                     <a:graphicFrameLocks xmlns:a="http://schemas.openxmlformats.org/drawingml/2006/main" noChangeAspect="1"/>
                   </wp:cNvGraphicFramePr>
@@ -3596,7 +3612,7 @@
                           </pic:cNvPicPr>
                         </pic:nvPicPr>
                         <pic:blipFill>
-                          <a:blip r:embed="rId10">
+                          <a:blip r:embed="rId11">
                             <a:extLst>
                               <a:ext uri="{28A0092B-C50C-407E-A947-70E740481C1C}">
                                 <a14:useLocalDpi xmlns:a14="http://schemas.microsoft.com/office/drawing/2010/main" val="0"/>
@@ -3698,7 +3714,7 @@
                 <w:rFonts w:ascii="Arial" w:hAnsi="Arial" w:cs="Arial"/>
               </w:rPr>
             </w:pPr>
-            <w:hyperlink r:id="rId28" w:history="1">
+            <w:hyperlink r:id="rId42" w:history="1">
               <w:r>
                 <w:rPr>
                   <w:rStyle w:val="Internetlink"/>
@@ -3733,12 +3749,15 @@
             <w:r>
               <w:rPr>
                 <w:noProof/>
+                <w:lang w:val="en-CA" w:eastAsia="en-CA"/>
               </w:rPr>
               <w:drawing>
-                <wp:inline distT="0" distB="0" distL="0" distR="0" wp14:anchorId="14B74A1C" wp14:editId="6E7A5311">
+                <wp:inline distT="0" distB="0" distL="0" distR="0" wp14:anchorId="14B74A1C" wp14:editId="3FDE226E">
                   <wp:extent cx="476250" cy="476250"/>
                   <wp:effectExtent l="0" t="0" r="0" b="0"/>
-                  <wp:docPr id="17" name="Image 17"/>
+                  <wp:docPr id="17" name="Image 17">
+                    <a:hlinkClick xmlns:a="http://schemas.openxmlformats.org/drawingml/2006/main" r:id="rId43"/>
+                  </wp:docPr>
                   <wp:cNvGraphicFramePr>
                     <a:graphicFrameLocks xmlns:a="http://schemas.openxmlformats.org/drawingml/2006/main" noChangeAspect="1"/>
                   </wp:cNvGraphicFramePr>
@@ -3752,7 +3771,7 @@
                           </pic:cNvPicPr>
                         </pic:nvPicPr>
                         <pic:blipFill>
-                          <a:blip r:embed="rId10">
+                          <a:blip r:embed="rId11">
                             <a:extLst>
                               <a:ext uri="{28A0092B-C50C-407E-A947-70E740481C1C}">
                                 <a14:useLocalDpi xmlns:a14="http://schemas.microsoft.com/office/drawing/2010/main" val="0"/>
@@ -3823,21 +3842,7 @@
               <w:rPr>
                 <w:rFonts w:ascii="Arial" w:hAnsi="Arial" w:cs="Arial"/>
               </w:rPr>
-              <w:t xml:space="preserve">Hélène Desrosiers, Virginie </w:t>
-            </w:r>
-            <w:proofErr w:type="spellStart"/>
-            <w:r>
-              <w:rPr>
-                <w:rFonts w:ascii="Arial" w:hAnsi="Arial" w:cs="Arial"/>
-              </w:rPr>
-              <w:t>Nanhou</w:t>
-            </w:r>
-            <w:proofErr w:type="spellEnd"/>
-            <w:r>
-              <w:rPr>
-                <w:rFonts w:ascii="Arial" w:hAnsi="Arial" w:cs="Arial"/>
-              </w:rPr>
-              <w:t>, Amélie Ducharme, Luc Cloutier-Villeneuve, Marc-André Gauthier et Marie-Pier Labrie</w:t>
+              <w:t>Hélène Desrosiers, Virginie Nanhou, Amélie Ducharme, Luc Cloutier-Villeneuve, Marc-André Gauthier et Marie-Pier Labrie</w:t>
             </w:r>
           </w:p>
           <w:p>
@@ -3866,7 +3871,7 @@
                 <w:rFonts w:ascii="Arial" w:hAnsi="Arial" w:cs="Arial"/>
               </w:rPr>
             </w:pPr>
-            <w:hyperlink r:id="rId29" w:history="1">
+            <w:hyperlink r:id="rId44" w:history="1">
               <w:r>
                 <w:rPr>
                   <w:rStyle w:val="Internetlink"/>
@@ -3893,12 +3898,15 @@
             <w:r>
               <w:rPr>
                 <w:noProof/>
+                <w:lang w:val="en-CA" w:eastAsia="en-CA"/>
               </w:rPr>
               <w:drawing>
-                <wp:inline distT="0" distB="0" distL="0" distR="0" wp14:anchorId="1BA77720" wp14:editId="3025A32A">
+                <wp:inline distT="0" distB="0" distL="0" distR="0" wp14:anchorId="1BA77720" wp14:editId="47DBAB74">
                   <wp:extent cx="476250" cy="476250"/>
                   <wp:effectExtent l="0" t="0" r="0" b="0"/>
-                  <wp:docPr id="18" name="Image 18"/>
+                  <wp:docPr id="18" name="Image 18">
+                    <a:hlinkClick xmlns:a="http://schemas.openxmlformats.org/drawingml/2006/main" r:id="rId45"/>
+                  </wp:docPr>
                   <wp:cNvGraphicFramePr>
                     <a:graphicFrameLocks xmlns:a="http://schemas.openxmlformats.org/drawingml/2006/main" noChangeAspect="1"/>
                   </wp:cNvGraphicFramePr>
@@ -3912,7 +3920,7 @@
                           </pic:cNvPicPr>
                         </pic:nvPicPr>
                         <pic:blipFill>
-                          <a:blip r:embed="rId10">
+                          <a:blip r:embed="rId11">
                             <a:extLst>
                               <a:ext uri="{28A0092B-C50C-407E-A947-70E740481C1C}">
                                 <a14:useLocalDpi xmlns:a14="http://schemas.microsoft.com/office/drawing/2010/main" val="0"/>
@@ -3982,21 +3990,7 @@
               <w:rPr>
                 <w:rFonts w:ascii="Arial" w:hAnsi="Arial" w:cs="Arial"/>
               </w:rPr>
-              <w:t xml:space="preserve">Francine </w:t>
-            </w:r>
-            <w:proofErr w:type="spellStart"/>
-            <w:r>
-              <w:rPr>
-                <w:rFonts w:ascii="Arial" w:hAnsi="Arial" w:cs="Arial"/>
-              </w:rPr>
-              <w:t>Bernèche</w:t>
-            </w:r>
-            <w:proofErr w:type="spellEnd"/>
-            <w:r>
-              <w:rPr>
-                <w:rFonts w:ascii="Arial" w:hAnsi="Arial" w:cs="Arial"/>
-              </w:rPr>
-              <w:t>, Issouf Traoré, Bertrand Perron (Institut de la statistique du Québec) (2012)</w:t>
+              <w:t>Francine Bernèche, Issouf Traoré, Bertrand Perron (Institut de la statistique du Québec) (2012)</w:t>
             </w:r>
           </w:p>
         </w:tc>
@@ -4011,7 +4005,7 @@
                 <w:rFonts w:ascii="Arial" w:hAnsi="Arial" w:cs="Arial"/>
               </w:rPr>
             </w:pPr>
-            <w:hyperlink r:id="rId30" w:history="1">
+            <w:hyperlink r:id="rId46" w:history="1">
               <w:r>
                 <w:rPr>
                   <w:rStyle w:val="Internetlink"/>
@@ -4038,12 +4032,15 @@
             <w:r>
               <w:rPr>
                 <w:noProof/>
+                <w:lang w:val="en-CA" w:eastAsia="en-CA"/>
               </w:rPr>
               <w:drawing>
-                <wp:inline distT="0" distB="0" distL="0" distR="0" wp14:anchorId="11300B7D" wp14:editId="581CF4AF">
+                <wp:inline distT="0" distB="0" distL="0" distR="0" wp14:anchorId="11300B7D" wp14:editId="5C031937">
                   <wp:extent cx="476250" cy="476250"/>
                   <wp:effectExtent l="0" t="0" r="0" b="0"/>
-                  <wp:docPr id="19" name="Image 19"/>
+                  <wp:docPr id="19" name="Image 19">
+                    <a:hlinkClick xmlns:a="http://schemas.openxmlformats.org/drawingml/2006/main" r:id="rId47"/>
+                  </wp:docPr>
                   <wp:cNvGraphicFramePr>
                     <a:graphicFrameLocks xmlns:a="http://schemas.openxmlformats.org/drawingml/2006/main" noChangeAspect="1"/>
                   </wp:cNvGraphicFramePr>
@@ -4057,7 +4054,7 @@
                           </pic:cNvPicPr>
                         </pic:nvPicPr>
                         <pic:blipFill>
-                          <a:blip r:embed="rId10">
+                          <a:blip r:embed="rId11">
                             <a:extLst>
                               <a:ext uri="{28A0092B-C50C-407E-A947-70E740481C1C}">
                                 <a14:useLocalDpi xmlns:a14="http://schemas.microsoft.com/office/drawing/2010/main" val="0"/>
@@ -4135,7 +4132,7 @@
                 <w:szCs w:val="28"/>
               </w:rPr>
             </w:pPr>
-            <w:bookmarkStart w:id="4" w:name="_Toc22128342"/>
+            <w:bookmarkStart w:id="5" w:name="_Toc22128342"/>
             <w:r>
               <w:rPr>
                 <w:rFonts w:ascii="Arial" w:hAnsi="Arial" w:cs="Arial"/>
@@ -4144,7 +4141,7 @@
               </w:rPr>
               <w:t>Sites Web pertinents</w:t>
             </w:r>
-            <w:bookmarkEnd w:id="4"/>
+            <w:bookmarkEnd w:id="5"/>
           </w:p>
         </w:tc>
       </w:tr>
@@ -4241,7 +4238,7 @@
                 <w:color w:val="17365D" w:themeColor="text2" w:themeShade="BF"/>
               </w:rPr>
             </w:pPr>
-            <w:hyperlink r:id="rId31" w:history="1">
+            <w:hyperlink r:id="rId48" w:history="1">
               <w:r>
                 <w:rPr>
                   <w:rStyle w:val="Internetlink"/>
@@ -4294,7 +4291,7 @@
                 <w:color w:val="17365D" w:themeColor="text2" w:themeShade="BF"/>
               </w:rPr>
             </w:pPr>
-            <w:hyperlink r:id="rId32" w:history="1">
+            <w:hyperlink r:id="rId49" w:history="1">
               <w:r>
                 <w:rPr>
                   <w:rStyle w:val="Internetlink"/>
@@ -4355,7 +4352,7 @@
                 <w:u w:val="single"/>
               </w:rPr>
             </w:pPr>
-            <w:hyperlink r:id="rId33" w:history="1">
+            <w:hyperlink r:id="rId50" w:history="1">
               <w:r>
                 <w:rPr>
                   <w:rStyle w:val="Hyperlink"/>
@@ -4418,7 +4415,7 @@
                 <w:color w:val="17365D" w:themeColor="text2" w:themeShade="BF"/>
               </w:rPr>
             </w:pPr>
-            <w:hyperlink r:id="rId34" w:history="1">
+            <w:hyperlink r:id="rId51" w:history="1">
               <w:r>
                 <w:rPr>
                   <w:rStyle w:val="Hyperlink"/>
@@ -4471,7 +4468,7 @@
                 <w:color w:val="17365D" w:themeColor="text2" w:themeShade="BF"/>
               </w:rPr>
             </w:pPr>
-            <w:hyperlink r:id="rId35" w:history="1">
+            <w:hyperlink r:id="rId52" w:history="1">
               <w:r>
                 <w:rPr>
                   <w:rStyle w:val="Internetlink"/>
@@ -4525,7 +4522,7 @@
                 <w:color w:val="17365D" w:themeColor="text2" w:themeShade="BF"/>
               </w:rPr>
             </w:pPr>
-            <w:hyperlink r:id="rId36" w:history="1">
+            <w:hyperlink r:id="rId53" w:history="1">
               <w:r>
                 <w:rPr>
                   <w:rStyle w:val="Internetlink"/>
@@ -4589,7 +4586,7 @@
                 <w:color w:val="17365D" w:themeColor="text2" w:themeShade="BF"/>
               </w:rPr>
             </w:pPr>
-            <w:hyperlink r:id="rId37" w:history="1">
+            <w:hyperlink r:id="rId54" w:history="1">
               <w:r>
                 <w:rPr>
                   <w:rStyle w:val="Internetlink"/>
@@ -4603,10 +4600,7 @@
         </w:tc>
       </w:tr>
     </w:tbl>
-    <w:p>
-      <w:bookmarkStart w:id="5" w:name="_GoBack"/>
-      <w:bookmarkEnd w:id="5"/>
-    </w:p>
+    <w:p/>
     <w:sectPr>
       <w:pgSz w:w="15840" w:h="12240" w:orient="landscape" w:code="1"/>
       <w:pgMar w:top="1417" w:right="956" w:bottom="1417" w:left="1417" w:header="708" w:footer="708" w:gutter="0"/>
@@ -4618,7 +4612,7 @@
 </file>
 
 <file path=word/endnotes.xml><?xml version="1.0" encoding="utf-8"?>
-<w:endnotes xmlns:wpc="http://schemas.microsoft.com/office/word/2010/wordprocessingCanvas" xmlns:cx="http://schemas.microsoft.com/office/drawing/2014/chartex" xmlns:cx1="http://schemas.microsoft.com/office/drawing/2015/9/8/chartex" xmlns:cx2="http://schemas.microsoft.com/office/drawing/2015/10/21/chartex" xmlns:cx3="http://schemas.microsoft.com/office/drawing/2016/5/9/chartex" xmlns:cx4="http://schemas.microsoft.com/office/drawing/2016/5/10/chartex" xmlns:cx5="http://schemas.microsoft.com/office/drawing/2016/5/11/chartex" xmlns:cx6="http://schemas.microsoft.com/office/drawing/2016/5/12/chartex" xmlns:cx7="http://schemas.microsoft.com/office/drawing/2016/5/13/chartex" xmlns:cx8="http://schemas.microsoft.com/office/drawing/2016/5/14/chartex" xmlns:mc="http://schemas.openxmlformats.org/markup-compatibility/2006" xmlns:aink="http://schemas.microsoft.com/office/drawing/2016/ink" xmlns:am3d="http://schemas.microsoft.com/office/drawing/2017/model3d" xmlns:o="urn:schemas-microsoft-com:office:office" xmlns:r="http://schemas.openxmlformats.org/officeDocument/2006/relationships" xmlns:m="http://schemas.openxmlformats.org/officeDocument/2006/math" xmlns:v="urn:schemas-microsoft-com:vml" xmlns:wp14="http://schemas.microsoft.com/office/word/2010/wordprocessingDrawing" xmlns:wp="http://schemas.openxmlformats.org/drawingml/2006/wordprocessingDrawing" xmlns:w10="urn:schemas-microsoft-com:office:word" xmlns:w="http://schemas.openxmlformats.org/wordprocessingml/2006/main" xmlns:w14="http://schemas.microsoft.com/office/word/2010/wordml" xmlns:w15="http://schemas.microsoft.com/office/word/2012/wordml" xmlns:w16cid="http://schemas.microsoft.com/office/word/2016/wordml/cid" xmlns:w16se="http://schemas.microsoft.com/office/word/2015/wordml/symex" xmlns:wpg="http://schemas.microsoft.com/office/word/2010/wordprocessingGroup" xmlns:wpi="http://schemas.microsoft.com/office/word/2010/wordprocessingInk" xmlns:wne="http://schemas.microsoft.com/office/word/2006/wordml" xmlns:wps="http://schemas.microsoft.com/office/word/2010/wordprocessingShape" mc:Ignorable="w14 w15 w16se w16cid wp14">
+<w:endnotes xmlns:wpc="http://schemas.microsoft.com/office/word/2010/wordprocessingCanvas" xmlns:mc="http://schemas.openxmlformats.org/markup-compatibility/2006" xmlns:o="urn:schemas-microsoft-com:office:office" xmlns:r="http://schemas.openxmlformats.org/officeDocument/2006/relationships" xmlns:m="http://schemas.openxmlformats.org/officeDocument/2006/math" xmlns:v="urn:schemas-microsoft-com:vml" xmlns:wp14="http://schemas.microsoft.com/office/word/2010/wordprocessingDrawing" xmlns:wp="http://schemas.openxmlformats.org/drawingml/2006/wordprocessingDrawing" xmlns:w10="urn:schemas-microsoft-com:office:word" xmlns:w="http://schemas.openxmlformats.org/wordprocessingml/2006/main" xmlns:w14="http://schemas.microsoft.com/office/word/2010/wordml" xmlns:w15="http://schemas.microsoft.com/office/word/2012/wordml" xmlns:wpg="http://schemas.microsoft.com/office/word/2010/wordprocessingGroup" xmlns:wpi="http://schemas.microsoft.com/office/word/2010/wordprocessingInk" xmlns:wne="http://schemas.microsoft.com/office/word/2006/wordml" xmlns:wps="http://schemas.microsoft.com/office/word/2010/wordprocessingShape" mc:Ignorable="w14 w15 wp14">
   <w:endnote w:type="separator" w:id="-1">
     <w:p>
       <w:pPr>
@@ -4643,7 +4637,7 @@
 </file>
 
 <file path=word/footer1.xml><?xml version="1.0" encoding="utf-8"?>
-<w:ftr xmlns:wpc="http://schemas.microsoft.com/office/word/2010/wordprocessingCanvas" xmlns:cx="http://schemas.microsoft.com/office/drawing/2014/chartex" xmlns:cx1="http://schemas.microsoft.com/office/drawing/2015/9/8/chartex" xmlns:cx2="http://schemas.microsoft.com/office/drawing/2015/10/21/chartex" xmlns:cx3="http://schemas.microsoft.com/office/drawing/2016/5/9/chartex" xmlns:cx4="http://schemas.microsoft.com/office/drawing/2016/5/10/chartex" xmlns:cx5="http://schemas.microsoft.com/office/drawing/2016/5/11/chartex" xmlns:cx6="http://schemas.microsoft.com/office/drawing/2016/5/12/chartex" xmlns:cx7="http://schemas.microsoft.com/office/drawing/2016/5/13/chartex" xmlns:cx8="http://schemas.microsoft.com/office/drawing/2016/5/14/chartex" xmlns:mc="http://schemas.openxmlformats.org/markup-compatibility/2006" xmlns:aink="http://schemas.microsoft.com/office/drawing/2016/ink" xmlns:am3d="http://schemas.microsoft.com/office/drawing/2017/model3d" xmlns:o="urn:schemas-microsoft-com:office:office" xmlns:r="http://schemas.openxmlformats.org/officeDocument/2006/relationships" xmlns:m="http://schemas.openxmlformats.org/officeDocument/2006/math" xmlns:v="urn:schemas-microsoft-com:vml" xmlns:wp14="http://schemas.microsoft.com/office/word/2010/wordprocessingDrawing" xmlns:wp="http://schemas.openxmlformats.org/drawingml/2006/wordprocessingDrawing" xmlns:w10="urn:schemas-microsoft-com:office:word" xmlns:w="http://schemas.openxmlformats.org/wordprocessingml/2006/main" xmlns:w14="http://schemas.microsoft.com/office/word/2010/wordml" xmlns:w15="http://schemas.microsoft.com/office/word/2012/wordml" xmlns:w16cid="http://schemas.microsoft.com/office/word/2016/wordml/cid" xmlns:w16se="http://schemas.microsoft.com/office/word/2015/wordml/symex" xmlns:wpg="http://schemas.microsoft.com/office/word/2010/wordprocessingGroup" xmlns:wpi="http://schemas.microsoft.com/office/word/2010/wordprocessingInk" xmlns:wne="http://schemas.microsoft.com/office/word/2006/wordml" xmlns:wps="http://schemas.microsoft.com/office/word/2010/wordprocessingShape" mc:Ignorable="w14 w15 w16se w16cid wp14">
+<w:ftr xmlns:wpc="http://schemas.microsoft.com/office/word/2010/wordprocessingCanvas" xmlns:mc="http://schemas.openxmlformats.org/markup-compatibility/2006" xmlns:o="urn:schemas-microsoft-com:office:office" xmlns:r="http://schemas.openxmlformats.org/officeDocument/2006/relationships" xmlns:m="http://schemas.openxmlformats.org/officeDocument/2006/math" xmlns:v="urn:schemas-microsoft-com:vml" xmlns:wp14="http://schemas.microsoft.com/office/word/2010/wordprocessingDrawing" xmlns:wp="http://schemas.openxmlformats.org/drawingml/2006/wordprocessingDrawing" xmlns:w10="urn:schemas-microsoft-com:office:word" xmlns:w="http://schemas.openxmlformats.org/wordprocessingml/2006/main" xmlns:w14="http://schemas.microsoft.com/office/word/2010/wordml" xmlns:w15="http://schemas.microsoft.com/office/word/2012/wordml" xmlns:wpg="http://schemas.microsoft.com/office/word/2010/wordprocessingGroup" xmlns:wpi="http://schemas.microsoft.com/office/word/2010/wordprocessingInk" xmlns:wne="http://schemas.microsoft.com/office/word/2006/wordml" xmlns:wps="http://schemas.microsoft.com/office/word/2010/wordprocessingShape" mc:Ignorable="w14 w15 wp14">
   <w:p>
     <w:pPr>
       <w:pStyle w:val="Footer"/>
@@ -4709,23 +4703,13 @@
       </w:rPr>
       <w:t xml:space="preserve"> </w:t>
     </w:r>
-    <w:proofErr w:type="spellStart"/>
     <w:r>
       <w:rPr>
         <w:rFonts w:ascii="Arial" w:hAnsi="Arial" w:cs="Arial"/>
         <w:sz w:val="18"/>
         <w:szCs w:val="18"/>
       </w:rPr>
-      <w:t>Infoaccessible</w:t>
-    </w:r>
-    <w:proofErr w:type="spellEnd"/>
-    <w:r>
-      <w:rPr>
-        <w:rFonts w:ascii="Arial" w:hAnsi="Arial" w:cs="Arial"/>
-        <w:sz w:val="18"/>
-        <w:szCs w:val="18"/>
-      </w:rPr>
-      <w:t xml:space="preserve"> – Références </w:t>
+      <w:t xml:space="preserve">Infoaccessible – Références </w:t>
     </w:r>
     <w:r>
       <w:rPr>
@@ -4772,9 +4756,10 @@
     <w:r>
       <w:rPr>
         <w:caps/>
+        <w:noProof/>
         <w:color w:val="4F81BD" w:themeColor="accent1"/>
       </w:rPr>
-      <w:t>1</w:t>
+      <w:t>4</w:t>
     </w:r>
     <w:r>
       <w:rPr>
@@ -4789,7 +4774,7 @@
 </file>
 
 <file path=word/footnotes.xml><?xml version="1.0" encoding="utf-8"?>
-<w:footnotes xmlns:wpc="http://schemas.microsoft.com/office/word/2010/wordprocessingCanvas" xmlns:cx="http://schemas.microsoft.com/office/drawing/2014/chartex" xmlns:cx1="http://schemas.microsoft.com/office/drawing/2015/9/8/chartex" xmlns:cx2="http://schemas.microsoft.com/office/drawing/2015/10/21/chartex" xmlns:cx3="http://schemas.microsoft.com/office/drawing/2016/5/9/chartex" xmlns:cx4="http://schemas.microsoft.com/office/drawing/2016/5/10/chartex" xmlns:cx5="http://schemas.microsoft.com/office/drawing/2016/5/11/chartex" xmlns:cx6="http://schemas.microsoft.com/office/drawing/2016/5/12/chartex" xmlns:cx7="http://schemas.microsoft.com/office/drawing/2016/5/13/chartex" xmlns:cx8="http://schemas.microsoft.com/office/drawing/2016/5/14/chartex" xmlns:mc="http://schemas.openxmlformats.org/markup-compatibility/2006" xmlns:aink="http://schemas.microsoft.com/office/drawing/2016/ink" xmlns:am3d="http://schemas.microsoft.com/office/drawing/2017/model3d" xmlns:o="urn:schemas-microsoft-com:office:office" xmlns:r="http://schemas.openxmlformats.org/officeDocument/2006/relationships" xmlns:m="http://schemas.openxmlformats.org/officeDocument/2006/math" xmlns:v="urn:schemas-microsoft-com:vml" xmlns:wp14="http://schemas.microsoft.com/office/word/2010/wordprocessingDrawing" xmlns:wp="http://schemas.openxmlformats.org/drawingml/2006/wordprocessingDrawing" xmlns:w10="urn:schemas-microsoft-com:office:word" xmlns:w="http://schemas.openxmlformats.org/wordprocessingml/2006/main" xmlns:w14="http://schemas.microsoft.com/office/word/2010/wordml" xmlns:w15="http://schemas.microsoft.com/office/word/2012/wordml" xmlns:w16cid="http://schemas.microsoft.com/office/word/2016/wordml/cid" xmlns:w16se="http://schemas.microsoft.com/office/word/2015/wordml/symex" xmlns:wpg="http://schemas.microsoft.com/office/word/2010/wordprocessingGroup" xmlns:wpi="http://schemas.microsoft.com/office/word/2010/wordprocessingInk" xmlns:wne="http://schemas.microsoft.com/office/word/2006/wordml" xmlns:wps="http://schemas.microsoft.com/office/word/2010/wordprocessingShape" mc:Ignorable="w14 w15 w16se w16cid wp14">
+<w:footnotes xmlns:wpc="http://schemas.microsoft.com/office/word/2010/wordprocessingCanvas" xmlns:mc="http://schemas.openxmlformats.org/markup-compatibility/2006" xmlns:o="urn:schemas-microsoft-com:office:office" xmlns:r="http://schemas.openxmlformats.org/officeDocument/2006/relationships" xmlns:m="http://schemas.openxmlformats.org/officeDocument/2006/math" xmlns:v="urn:schemas-microsoft-com:vml" xmlns:wp14="http://schemas.microsoft.com/office/word/2010/wordprocessingDrawing" xmlns:wp="http://schemas.openxmlformats.org/drawingml/2006/wordprocessingDrawing" xmlns:w10="urn:schemas-microsoft-com:office:word" xmlns:w="http://schemas.openxmlformats.org/wordprocessingml/2006/main" xmlns:w14="http://schemas.microsoft.com/office/word/2010/wordml" xmlns:w15="http://schemas.microsoft.com/office/word/2012/wordml" xmlns:wpg="http://schemas.microsoft.com/office/word/2010/wordprocessingGroup" xmlns:wpi="http://schemas.microsoft.com/office/word/2010/wordprocessingInk" xmlns:wne="http://schemas.microsoft.com/office/word/2006/wordml" xmlns:wps="http://schemas.microsoft.com/office/word/2010/wordprocessingShape" mc:Ignorable="w14 w15 wp14">
   <w:footnote w:type="separator" w:id="-1">
     <w:p>
       <w:pPr>
@@ -4814,7 +4799,7 @@
 </file>
 
 <file path=word/numbering.xml><?xml version="1.0" encoding="utf-8"?>
-<w:numbering xmlns:wpc="http://schemas.microsoft.com/office/word/2010/wordprocessingCanvas" xmlns:cx="http://schemas.microsoft.com/office/drawing/2014/chartex" xmlns:cx1="http://schemas.microsoft.com/office/drawing/2015/9/8/chartex" xmlns:cx2="http://schemas.microsoft.com/office/drawing/2015/10/21/chartex" xmlns:cx3="http://schemas.microsoft.com/office/drawing/2016/5/9/chartex" xmlns:cx4="http://schemas.microsoft.com/office/drawing/2016/5/10/chartex" xmlns:cx5="http://schemas.microsoft.com/office/drawing/2016/5/11/chartex" xmlns:cx6="http://schemas.microsoft.com/office/drawing/2016/5/12/chartex" xmlns:cx7="http://schemas.microsoft.com/office/drawing/2016/5/13/chartex" xmlns:cx8="http://schemas.microsoft.com/office/drawing/2016/5/14/chartex" xmlns:mc="http://schemas.openxmlformats.org/markup-compatibility/2006" xmlns:aink="http://schemas.microsoft.com/office/drawing/2016/ink" xmlns:am3d="http://schemas.microsoft.com/office/drawing/2017/model3d" xmlns:o="urn:schemas-microsoft-com:office:office" xmlns:r="http://schemas.openxmlformats.org/officeDocument/2006/relationships" xmlns:m="http://schemas.openxmlformats.org/officeDocument/2006/math" xmlns:v="urn:schemas-microsoft-com:vml" xmlns:wp14="http://schemas.microsoft.com/office/word/2010/wordprocessingDrawing" xmlns:wp="http://schemas.openxmlformats.org/drawingml/2006/wordprocessingDrawing" xmlns:w10="urn:schemas-microsoft-com:office:word" xmlns:w="http://schemas.openxmlformats.org/wordprocessingml/2006/main" xmlns:w14="http://schemas.microsoft.com/office/word/2010/wordml" xmlns:w15="http://schemas.microsoft.com/office/word/2012/wordml" xmlns:w16cid="http://schemas.microsoft.com/office/word/2016/wordml/cid" xmlns:w16se="http://schemas.microsoft.com/office/word/2015/wordml/symex" xmlns:wpg="http://schemas.microsoft.com/office/word/2010/wordprocessingGroup" xmlns:wpi="http://schemas.microsoft.com/office/word/2010/wordprocessingInk" xmlns:wne="http://schemas.microsoft.com/office/word/2006/wordml" xmlns:wps="http://schemas.microsoft.com/office/word/2010/wordprocessingShape" mc:Ignorable="w14 w15 w16se w16cid wp14">
+<w:numbering xmlns:wpc="http://schemas.microsoft.com/office/word/2010/wordprocessingCanvas" xmlns:mc="http://schemas.openxmlformats.org/markup-compatibility/2006" xmlns:o="urn:schemas-microsoft-com:office:office" xmlns:r="http://schemas.openxmlformats.org/officeDocument/2006/relationships" xmlns:m="http://schemas.openxmlformats.org/officeDocument/2006/math" xmlns:v="urn:schemas-microsoft-com:vml" xmlns:wp14="http://schemas.microsoft.com/office/word/2010/wordprocessingDrawing" xmlns:wp="http://schemas.openxmlformats.org/drawingml/2006/wordprocessingDrawing" xmlns:w10="urn:schemas-microsoft-com:office:word" xmlns:w="http://schemas.openxmlformats.org/wordprocessingml/2006/main" xmlns:w14="http://schemas.microsoft.com/office/word/2010/wordml" xmlns:w15="http://schemas.microsoft.com/office/word/2012/wordml" xmlns:wpg="http://schemas.microsoft.com/office/word/2010/wordprocessingGroup" xmlns:wpi="http://schemas.microsoft.com/office/word/2010/wordprocessingInk" xmlns:wne="http://schemas.microsoft.com/office/word/2006/wordml" xmlns:wps="http://schemas.microsoft.com/office/word/2010/wordprocessingShape" mc:Ignorable="w14 w15 wp14">
   <w:abstractNum w:abstractNumId="0" w15:restartNumberingAfterBreak="0">
     <w:nsid w:val="0D274F3C"/>
     <w:multiLevelType w:val="hybridMultilevel"/>
@@ -5650,7 +5635,7 @@
 </file>
 
 <file path=word/styles.xml><?xml version="1.0" encoding="utf-8"?>
-<w:styles xmlns:mc="http://schemas.openxmlformats.org/markup-compatibility/2006" xmlns:r="http://schemas.openxmlformats.org/officeDocument/2006/relationships" xmlns:w="http://schemas.openxmlformats.org/wordprocessingml/2006/main" xmlns:w14="http://schemas.microsoft.com/office/word/2010/wordml" xmlns:w15="http://schemas.microsoft.com/office/word/2012/wordml" xmlns:w16cid="http://schemas.microsoft.com/office/word/2016/wordml/cid" xmlns:w16se="http://schemas.microsoft.com/office/word/2015/wordml/symex" mc:Ignorable="w14 w15 w16se w16cid">
+<w:styles xmlns:mc="http://schemas.openxmlformats.org/markup-compatibility/2006" xmlns:r="http://schemas.openxmlformats.org/officeDocument/2006/relationships" xmlns:w="http://schemas.openxmlformats.org/wordprocessingml/2006/main" xmlns:w14="http://schemas.microsoft.com/office/word/2010/wordml" xmlns:w15="http://schemas.microsoft.com/office/word/2012/wordml" mc:Ignorable="w14 w15">
   <w:docDefaults>
     <w:rPrDefault>
       <w:rPr>
@@ -5666,7 +5651,7 @@
       </w:pPr>
     </w:pPrDefault>
   </w:docDefaults>
-  <w:latentStyles w:defLockedState="0" w:defUIPriority="99" w:defSemiHidden="0" w:defUnhideWhenUsed="0" w:defQFormat="0" w:count="376">
+  <w:latentStyles w:defLockedState="0" w:defUIPriority="99" w:defSemiHidden="0" w:defUnhideWhenUsed="0" w:defQFormat="0" w:count="371">
     <w:lsdException w:name="Normal" w:uiPriority="0" w:qFormat="1"/>
     <w:lsdException w:name="heading 1" w:uiPriority="9" w:qFormat="1"/>
     <w:lsdException w:name="heading 2" w:semiHidden="1" w:uiPriority="9" w:unhideWhenUsed="1" w:qFormat="1"/>
@@ -6038,11 +6023,6 @@
     <w:lsdException w:name="List Table 5 Dark Accent 6" w:uiPriority="50"/>
     <w:lsdException w:name="List Table 6 Colorful Accent 6" w:uiPriority="51"/>
     <w:lsdException w:name="List Table 7 Colorful Accent 6" w:uiPriority="52"/>
-    <w:lsdException w:name="Mention" w:semiHidden="1" w:unhideWhenUsed="1"/>
-    <w:lsdException w:name="Smart Hyperlink" w:semiHidden="1" w:unhideWhenUsed="1"/>
-    <w:lsdException w:name="Hashtag" w:semiHidden="1" w:unhideWhenUsed="1"/>
-    <w:lsdException w:name="Unresolved Mention" w:semiHidden="1" w:unhideWhenUsed="1"/>
-    <w:lsdException w:name="Smart Link" w:semiHidden="1" w:unhideWhenUsed="1"/>
   </w:latentStyles>
   <w:style w:type="paragraph" w:default="1" w:styleId="Normal">
     <w:name w:val="Normal"/>
@@ -6362,7 +6342,7 @@
       <w:u w:val="single"/>
     </w:rPr>
   </w:style>
-  <w:style w:type="character" w:styleId="UnresolvedMention">
+  <w:style w:type="character" w:customStyle="1" w:styleId="UnresolvedMention">
     <w:name w:val="Unresolved Mention"/>
     <w:basedOn w:val="DefaultParagraphFont"/>
     <w:uiPriority w:val="99"/>
@@ -6678,7 +6658,7 @@
 </file>
 
 <file path=customXml/itemProps1.xml><?xml version="1.0" encoding="utf-8"?>
-<ds:datastoreItem xmlns:ds="http://schemas.openxmlformats.org/officeDocument/2006/customXml" ds:itemID="{4E810693-BE7B-4D20-92CF-4B5B3BFF10EE}">
+<ds:datastoreItem xmlns:ds="http://schemas.openxmlformats.org/officeDocument/2006/customXml" ds:itemID="{90663039-3232-4182-9881-D4A17AD9DEA0}">
   <ds:schemaRefs>
     <ds:schemaRef ds:uri="http://schemas.openxmlformats.org/officeDocument/2006/bibliography"/>
   </ds:schemaRefs>

</xml_diff>